<commit_message>
Integradeline adjust css and elements
</commit_message>
<xml_diff>
--- a/final/Website Planning Document.docx
+++ b/final/Website Planning Document.docx
@@ -4254,13 +4254,7 @@
               <w:rPr>
                 <w:lang w:val="en-US"/>
               </w:rPr>
-              <w:t>T</w:t>
-            </w:r>
-            <w:r>
-              <w:rPr>
-                <w:lang w:val="en-US"/>
-              </w:rPr>
-              <w:t>hird</w:t>
+              <w:t>Third</w:t>
             </w:r>
             <w:r>
               <w:rPr>
@@ -5013,6 +5007,9 @@
         </w:rPr>
       </w:pPr>
       <w:r>
+        <w:rPr>
+          <w:noProof/>
+        </w:rPr>
         <w:drawing>
           <wp:anchor distT="0" distB="0" distL="114300" distR="114300" simplePos="0" relativeHeight="251659264" behindDoc="0" locked="0" layoutInCell="1" allowOverlap="1" wp14:anchorId="29D53900" wp14:editId="49CFEB6A">
             <wp:simplePos x="0" y="0"/>
@@ -5070,6 +5067,9 @@
         </w:drawing>
       </w:r>
       <w:r>
+        <w:rPr>
+          <w:noProof/>
+        </w:rPr>
         <w:drawing>
           <wp:anchor distT="0" distB="0" distL="114300" distR="114300" simplePos="0" relativeHeight="251658240" behindDoc="0" locked="0" layoutInCell="1" allowOverlap="1" wp14:anchorId="22D1FB28" wp14:editId="50E025B7">
             <wp:simplePos x="0" y="0"/>
@@ -8423,6 +8423,7 @@
   <w:style w:type="character" w:default="1" w:styleId="DefaultParagraphFont">
     <w:name w:val="Default Paragraph Font"/>
     <w:uiPriority w:val="1"/>
+    <w:semiHidden/>
     <w:unhideWhenUsed/>
   </w:style>
   <w:style w:type="table" w:default="1" w:styleId="TableNormal">

</xml_diff>